<commit_message>
second try of ending 1st week
</commit_message>
<xml_diff>
--- a/2_Week1. Preparing for start/configuration_plan.docx
+++ b/2_Week1. Preparing for start/configuration_plan.docx
@@ -354,8 +354,161 @@
               </w:rPr>
               <w:t>Сорокин Станислав</w:t>
             </w:r>
-            <w:bookmarkStart w:id="0" w:name="_GoBack"/>
-            <w:bookmarkEnd w:id="0"/>
+          </w:p>
+        </w:tc>
+      </w:tr>
+      <w:tr>
+        <w:trPr>
+          <w:trHeight w:val="336"/>
+        </w:trPr>
+        <w:tc>
+          <w:tcPr>
+            <w:tcW w:w="1418" w:type="dxa"/>
+          </w:tcPr>
+          <w:p>
+            <w:pPr>
+              <w:pStyle w:val="a6"/>
+              <w:keepNext/>
+              <w:jc w:val="center"/>
+              <w:rPr>
+                <w:color w:val="000000" w:themeColor="text1"/>
+                <w:sz w:val="22"/>
+              </w:rPr>
+            </w:pPr>
+            <w:r>
+              <w:rPr>
+                <w:color w:val="000000" w:themeColor="text1"/>
+                <w:sz w:val="22"/>
+              </w:rPr>
+              <w:t>Версия 2.1</w:t>
+            </w:r>
+          </w:p>
+        </w:tc>
+        <w:tc>
+          <w:tcPr>
+            <w:tcW w:w="1550" w:type="dxa"/>
+          </w:tcPr>
+          <w:p>
+            <w:pPr>
+              <w:pStyle w:val="a6"/>
+              <w:keepNext/>
+              <w:jc w:val="center"/>
+              <w:rPr>
+                <w:color w:val="000000" w:themeColor="text1"/>
+                <w:sz w:val="22"/>
+              </w:rPr>
+            </w:pPr>
+            <w:r>
+              <w:rPr>
+                <w:color w:val="000000" w:themeColor="text1"/>
+                <w:sz w:val="22"/>
+              </w:rPr>
+              <w:t>17.02.16</w:t>
+            </w:r>
+          </w:p>
+        </w:tc>
+        <w:tc>
+          <w:tcPr>
+            <w:tcW w:w="4394" w:type="dxa"/>
+          </w:tcPr>
+          <w:p>
+            <w:pPr>
+              <w:pStyle w:val="a6"/>
+              <w:keepNext/>
+              <w:jc w:val="both"/>
+              <w:rPr>
+                <w:color w:val="000000" w:themeColor="text1"/>
+                <w:sz w:val="22"/>
+              </w:rPr>
+            </w:pPr>
+            <w:r>
+              <w:rPr>
+                <w:color w:val="000000" w:themeColor="text1"/>
+                <w:sz w:val="22"/>
+              </w:rPr>
+              <w:t xml:space="preserve">Переформулирован пункт 1.1, определение документации и закрепленной роли в пункте 1.3, этап 4) в пункте 3.1, второй абзац пункта 3.2, первый абзац пункта 3.5. Переделана схема в пункте 3.4. Добавлено о назначении участников на роли в пункте 2.1, </w:t>
+            </w:r>
+            <w:r>
+              <w:rPr>
+                <w:color w:val="000000" w:themeColor="text1"/>
+                <w:sz w:val="22"/>
+                <w:lang w:val="en-US"/>
+              </w:rPr>
+              <w:t>case</w:t>
+            </w:r>
+            <w:r>
+              <w:rPr>
+                <w:color w:val="000000" w:themeColor="text1"/>
+                <w:sz w:val="22"/>
+              </w:rPr>
+              <w:t>-</w:t>
+            </w:r>
+            <w:r>
+              <w:rPr>
+                <w:color w:val="000000" w:themeColor="text1"/>
+                <w:sz w:val="22"/>
+              </w:rPr>
+              <w:t xml:space="preserve">средство </w:t>
+            </w:r>
+            <w:r>
+              <w:rPr>
+                <w:color w:val="000000" w:themeColor="text1"/>
+                <w:sz w:val="22"/>
+              </w:rPr>
+              <w:t>15</w:t>
+            </w:r>
+            <w:r>
+              <w:rPr>
+                <w:color w:val="000000" w:themeColor="text1"/>
+                <w:sz w:val="22"/>
+              </w:rPr>
+              <w:t xml:space="preserve"> в пункте 2.2, сервис </w:t>
+            </w:r>
+            <w:r>
+              <w:rPr>
+                <w:color w:val="000000" w:themeColor="text1"/>
+                <w:sz w:val="22"/>
+                <w:lang w:val="en-US"/>
+              </w:rPr>
+              <w:t>TeamViever</w:t>
+            </w:r>
+            <w:r>
+              <w:rPr>
+                <w:color w:val="000000" w:themeColor="text1"/>
+                <w:sz w:val="22"/>
+              </w:rPr>
+              <w:t xml:space="preserve"> </w:t>
+            </w:r>
+            <w:r>
+              <w:rPr>
+                <w:color w:val="000000" w:themeColor="text1"/>
+                <w:sz w:val="22"/>
+              </w:rPr>
+              <w:t>в пункте 3.6.</w:t>
+            </w:r>
+          </w:p>
+        </w:tc>
+        <w:tc>
+          <w:tcPr>
+            <w:tcW w:w="1963" w:type="dxa"/>
+          </w:tcPr>
+          <w:p>
+            <w:pPr>
+              <w:pStyle w:val="a6"/>
+              <w:keepNext/>
+              <w:jc w:val="center"/>
+              <w:rPr>
+                <w:color w:val="000000" w:themeColor="text1"/>
+                <w:sz w:val="22"/>
+              </w:rPr>
+            </w:pPr>
+            <w:r>
+              <w:rPr>
+                <w:color w:val="000000" w:themeColor="text1"/>
+                <w:sz w:val="22"/>
+              </w:rPr>
+              <w:t>Асеев Михаил, Малофеева Анна, Сорокин Станислав</w:t>
+            </w:r>
           </w:p>
         </w:tc>
       </w:tr>
@@ -431,7 +584,55 @@
           <w:sz w:val="24"/>
           <w:szCs w:val="28"/>
         </w:rPr>
-        <w:t>Данный документ предназначен для того, чтобы определить количество разработчиков, распределение их ответственностей в проекте, показать, как построен процесс разработки от анализа предметной области до тестирования приложения.</w:t>
+        <w:t xml:space="preserve">Данный документ </w:t>
+      </w:r>
+      <w:r>
+        <w:rPr>
+          <w:rFonts w:ascii="Times New Roman" w:hAnsi="Times New Roman" w:cs="Times New Roman"/>
+          <w:sz w:val="24"/>
+          <w:szCs w:val="28"/>
+        </w:rPr>
+        <w:t>создан для определения количества</w:t>
+      </w:r>
+      <w:r>
+        <w:rPr>
+          <w:rFonts w:ascii="Times New Roman" w:hAnsi="Times New Roman" w:cs="Times New Roman"/>
+          <w:sz w:val="24"/>
+          <w:szCs w:val="28"/>
+        </w:rPr>
+        <w:t xml:space="preserve"> разработчиков, распределени</w:t>
+      </w:r>
+      <w:r>
+        <w:rPr>
+          <w:rFonts w:ascii="Times New Roman" w:hAnsi="Times New Roman" w:cs="Times New Roman"/>
+          <w:sz w:val="24"/>
+          <w:szCs w:val="28"/>
+        </w:rPr>
+        <w:t>я их ответственностей в проекте и описания построения</w:t>
+      </w:r>
+      <w:r>
+        <w:rPr>
+          <w:rFonts w:ascii="Times New Roman" w:hAnsi="Times New Roman" w:cs="Times New Roman"/>
+          <w:sz w:val="24"/>
+          <w:szCs w:val="28"/>
+        </w:rPr>
+        <w:t xml:space="preserve"> процесс</w:t>
+      </w:r>
+      <w:r>
+        <w:rPr>
+          <w:rFonts w:ascii="Times New Roman" w:hAnsi="Times New Roman" w:cs="Times New Roman"/>
+          <w:sz w:val="24"/>
+          <w:szCs w:val="28"/>
+        </w:rPr>
+        <w:t>а</w:t>
+      </w:r>
+      <w:r>
+        <w:rPr>
+          <w:rFonts w:ascii="Times New Roman" w:hAnsi="Times New Roman" w:cs="Times New Roman"/>
+          <w:sz w:val="24"/>
+          <w:szCs w:val="28"/>
+        </w:rPr>
+        <w:t xml:space="preserve"> разработки от анализа предметной области до тестирования приложения.</w:t>
       </w:r>
     </w:p>
     <w:p>
@@ -484,7 +685,39 @@
           <w:sz w:val="24"/>
           <w:szCs w:val="28"/>
         </w:rPr>
-        <w:t>Для разработки проекта была выбрана спиральная модель жизненного цикла, поэтому процесс разработки, согласно календарному плану, разбивается на отдельные витки, результатом каждого из которых служит полный набор документов, описывающих проект, а также соответствующую этим документам реализацию проекта.</w:t>
+        <w:t>Для разработки проекта была выбрана спиральная модель жизненного цикла, поэтому процесс разработки, согласно календарному плану, разбивается на отдельные витки, результатом каждого из которых служит полный набор документов, описывающих проект</w:t>
+      </w:r>
+      <w:r>
+        <w:rPr>
+          <w:rFonts w:ascii="Times New Roman" w:hAnsi="Times New Roman" w:cs="Times New Roman"/>
+          <w:sz w:val="24"/>
+          <w:szCs w:val="28"/>
+        </w:rPr>
+        <w:t>, и</w:t>
+      </w:r>
+      <w:r>
+        <w:rPr>
+          <w:rFonts w:ascii="Times New Roman" w:hAnsi="Times New Roman" w:cs="Times New Roman"/>
+          <w:sz w:val="24"/>
+          <w:szCs w:val="28"/>
+        </w:rPr>
+        <w:t xml:space="preserve"> соответствующую этим документам </w:t>
+      </w:r>
+      <w:r>
+        <w:rPr>
+          <w:rFonts w:ascii="Times New Roman" w:hAnsi="Times New Roman" w:cs="Times New Roman"/>
+          <w:sz w:val="24"/>
+          <w:szCs w:val="28"/>
+        </w:rPr>
+        <w:t xml:space="preserve">программную </w:t>
+      </w:r>
+      <w:r>
+        <w:rPr>
+          <w:rFonts w:ascii="Times New Roman" w:hAnsi="Times New Roman" w:cs="Times New Roman"/>
+          <w:sz w:val="24"/>
+          <w:szCs w:val="28"/>
+        </w:rPr>
+        <w:t>реализацию проекта.</w:t>
       </w:r>
     </w:p>
     <w:p>
@@ -538,19 +771,17 @@
           <w:sz w:val="24"/>
           <w:szCs w:val="28"/>
         </w:rPr>
-        <w:t>Документация – набор документов, включающий в себя спецификацию требований и сопутствующие ей документы.</w:t>
-      </w:r>
-    </w:p>
-    <w:p>
-      <w:pPr>
-        <w:jc w:val="both"/>
+        <w:t xml:space="preserve">Документация – </w:t>
+      </w:r>
+      <w:r>
         <w:rPr>
           <w:rFonts w:ascii="Times New Roman" w:hAnsi="Times New Roman" w:cs="Times New Roman"/>
           <w:color w:val="000000" w:themeColor="text1"/>
           <w:sz w:val="24"/>
           <w:szCs w:val="28"/>
         </w:rPr>
-      </w:pPr>
+        <w:t xml:space="preserve">набор документов, используемых при проектировании </w:t>
+      </w:r>
       <w:r>
         <w:rPr>
           <w:rFonts w:ascii="Times New Roman" w:hAnsi="Times New Roman" w:cs="Times New Roman"/>
@@ -558,7 +789,7 @@
           <w:sz w:val="24"/>
           <w:szCs w:val="28"/>
         </w:rPr>
-        <w:t>Закрепленная роль – роль, которая выполняется участником проекта от начала до конца разработки.</w:t>
+        <w:t>и реализации проекта.</w:t>
       </w:r>
     </w:p>
     <w:p>
@@ -578,6 +809,44 @@
           <w:sz w:val="24"/>
           <w:szCs w:val="28"/>
         </w:rPr>
+        <w:t>Закрепленная роль – роль, которая вы</w:t>
+      </w:r>
+      <w:r>
+        <w:rPr>
+          <w:rFonts w:ascii="Times New Roman" w:hAnsi="Times New Roman" w:cs="Times New Roman"/>
+          <w:color w:val="000000" w:themeColor="text1"/>
+          <w:sz w:val="24"/>
+          <w:szCs w:val="28"/>
+        </w:rPr>
+        <w:t xml:space="preserve">полняется участником проекта на протяжении всего процесса </w:t>
+      </w:r>
+      <w:r>
+        <w:rPr>
+          <w:rFonts w:ascii="Times New Roman" w:hAnsi="Times New Roman" w:cs="Times New Roman"/>
+          <w:color w:val="000000" w:themeColor="text1"/>
+          <w:sz w:val="24"/>
+          <w:szCs w:val="28"/>
+        </w:rPr>
+        <w:t>разработки.</w:t>
+      </w:r>
+    </w:p>
+    <w:p>
+      <w:pPr>
+        <w:jc w:val="both"/>
+        <w:rPr>
+          <w:rFonts w:ascii="Times New Roman" w:hAnsi="Times New Roman" w:cs="Times New Roman"/>
+          <w:color w:val="000000" w:themeColor="text1"/>
+          <w:sz w:val="24"/>
+          <w:szCs w:val="28"/>
+        </w:rPr>
+      </w:pPr>
+      <w:r>
+        <w:rPr>
+          <w:rFonts w:ascii="Times New Roman" w:hAnsi="Times New Roman" w:cs="Times New Roman"/>
+          <w:color w:val="000000" w:themeColor="text1"/>
+          <w:sz w:val="24"/>
+          <w:szCs w:val="28"/>
+        </w:rPr>
         <w:t>Роль – активность, которую участник проекта выполняет в конкретный промежуток времени.</w:t>
       </w:r>
     </w:p>
@@ -600,6 +869,17 @@
         </w:rPr>
         <w:t>Участник – человек, входящий в команду разработчиков проекта.</w:t>
       </w:r>
+    </w:p>
+    <w:p>
+      <w:pPr>
+        <w:pStyle w:val="a3"/>
+        <w:ind w:left="360"/>
+        <w:rPr>
+          <w:rFonts w:ascii="Times New Roman" w:hAnsi="Times New Roman" w:cs="Times New Roman"/>
+          <w:sz w:val="28"/>
+          <w:szCs w:val="28"/>
+        </w:rPr>
+      </w:pPr>
     </w:p>
     <w:p>
       <w:pPr>
@@ -635,6 +915,7 @@
           <w:sz w:val="28"/>
           <w:szCs w:val="28"/>
         </w:rPr>
+        <w:lastRenderedPageBreak/>
         <w:t>Участники проекта</w:t>
       </w:r>
     </w:p>
@@ -712,7 +993,61 @@
           <w:sz w:val="24"/>
           <w:szCs w:val="28"/>
         </w:rPr>
-        <w:t xml:space="preserve"> каждый участник может попробовать себя в нескольких ролях. Единственными закрепленными ролями являются роли менеджера и главного программиста. </w:t>
+        <w:t xml:space="preserve"> каждый участник </w:t>
+      </w:r>
+      <w:r>
+        <w:rPr>
+          <w:rFonts w:ascii="Times New Roman" w:hAnsi="Times New Roman" w:cs="Times New Roman"/>
+          <w:color w:val="000000" w:themeColor="text1"/>
+          <w:sz w:val="24"/>
+          <w:szCs w:val="28"/>
+        </w:rPr>
+        <w:t>может выполнять несколько ролей</w:t>
+      </w:r>
+      <w:r>
+        <w:rPr>
+          <w:rFonts w:ascii="Times New Roman" w:hAnsi="Times New Roman" w:cs="Times New Roman"/>
+          <w:color w:val="000000" w:themeColor="text1"/>
+          <w:sz w:val="24"/>
+          <w:szCs w:val="28"/>
+        </w:rPr>
+        <w:t>.</w:t>
+      </w:r>
+      <w:r>
+        <w:rPr>
+          <w:rFonts w:ascii="Times New Roman" w:hAnsi="Times New Roman" w:cs="Times New Roman"/>
+          <w:color w:val="000000" w:themeColor="text1"/>
+          <w:sz w:val="24"/>
+          <w:szCs w:val="28"/>
+        </w:rPr>
+        <w:t xml:space="preserve"> </w:t>
+      </w:r>
+      <w:r>
+        <w:rPr>
+          <w:rFonts w:ascii="Times New Roman" w:hAnsi="Times New Roman" w:cs="Times New Roman"/>
+          <w:color w:val="000000" w:themeColor="text1"/>
+          <w:sz w:val="24"/>
+          <w:szCs w:val="28"/>
+        </w:rPr>
+        <w:t>З</w:t>
+      </w:r>
+      <w:r>
+        <w:rPr>
+          <w:rFonts w:ascii="Times New Roman" w:hAnsi="Times New Roman" w:cs="Times New Roman"/>
+          <w:color w:val="000000" w:themeColor="text1"/>
+          <w:sz w:val="24"/>
+          <w:szCs w:val="28"/>
+        </w:rPr>
+        <w:t xml:space="preserve">акрепленными ролями являются роли менеджера и главного программиста. </w:t>
+      </w:r>
+      <w:r>
+        <w:rPr>
+          <w:rFonts w:ascii="Times New Roman" w:hAnsi="Times New Roman" w:cs="Times New Roman"/>
+          <w:color w:val="000000" w:themeColor="text1"/>
+          <w:sz w:val="24"/>
+          <w:szCs w:val="28"/>
+        </w:rPr>
+        <w:t xml:space="preserve">Роли назначаются менеджером проекта при выдаче задания. </w:t>
       </w:r>
     </w:p>
     <w:p>
@@ -778,7 +1113,6 @@
           <w:sz w:val="24"/>
           <w:szCs w:val="28"/>
         </w:rPr>
-        <w:lastRenderedPageBreak/>
         <w:t>составитель требований,</w:t>
       </w:r>
     </w:p>
@@ -811,7 +1145,15 @@
           <w:szCs w:val="28"/>
           <w:lang w:val="en-US"/>
         </w:rPr>
-        <w:t>web-</w:t>
+        <w:t>web</w:t>
+      </w:r>
+      <w:r>
+        <w:rPr>
+          <w:rFonts w:ascii="Times New Roman" w:hAnsi="Times New Roman" w:cs="Times New Roman"/>
+          <w:sz w:val="24"/>
+          <w:szCs w:val="28"/>
+        </w:rPr>
+        <w:t>-</w:t>
       </w:r>
       <w:r>
         <w:rPr>
@@ -882,25 +1224,7 @@
           <w:sz w:val="24"/>
           <w:szCs w:val="28"/>
         </w:rPr>
-        <w:t xml:space="preserve"> и </w:t>
-      </w:r>
-      <w:proofErr w:type="gramStart"/>
-      <w:r>
-        <w:rPr>
-          <w:rFonts w:ascii="Times New Roman" w:hAnsi="Times New Roman" w:cs="Times New Roman"/>
-          <w:sz w:val="24"/>
-          <w:szCs w:val="28"/>
-        </w:rPr>
-        <w:t>других схем</w:t>
-      </w:r>
-      <w:proofErr w:type="gramEnd"/>
-      <w:r>
-        <w:rPr>
-          <w:rFonts w:ascii="Times New Roman" w:hAnsi="Times New Roman" w:cs="Times New Roman"/>
-          <w:sz w:val="24"/>
-          <w:szCs w:val="28"/>
-        </w:rPr>
-        <w:t xml:space="preserve"> и диаграмм,</w:t>
+        <w:t xml:space="preserve"> и других схем и диаграмм,</w:t>
       </w:r>
     </w:p>
     <w:p>
@@ -1102,25 +1426,7 @@
           <w:sz w:val="24"/>
           <w:szCs w:val="28"/>
         </w:rPr>
-        <w:t xml:space="preserve">разработчик тестов и </w:t>
-      </w:r>
-      <w:proofErr w:type="spellStart"/>
-      <w:r>
-        <w:rPr>
-          <w:rFonts w:ascii="Times New Roman" w:hAnsi="Times New Roman" w:cs="Times New Roman"/>
-          <w:sz w:val="24"/>
-          <w:szCs w:val="28"/>
-        </w:rPr>
-        <w:t>чекеров</w:t>
-      </w:r>
-      <w:proofErr w:type="spellEnd"/>
-      <w:r>
-        <w:rPr>
-          <w:rFonts w:ascii="Times New Roman" w:hAnsi="Times New Roman" w:cs="Times New Roman"/>
-          <w:sz w:val="24"/>
-          <w:szCs w:val="28"/>
-        </w:rPr>
-        <w:t xml:space="preserve"> для задач.</w:t>
+        <w:t>разработчик тестов и чекеров для задач.</w:t>
       </w:r>
     </w:p>
     <w:p>
@@ -1362,33 +1668,13 @@
                 <w:szCs w:val="28"/>
               </w:rPr>
             </w:pPr>
-            <w:proofErr w:type="spellStart"/>
-            <w:r>
-              <w:rPr>
+            <w:r>
+              <w:rPr>
+                <w:rFonts w:ascii="Times New Roman" w:hAnsi="Times New Roman" w:cs="Times New Roman"/>
+                <w:sz w:val="24"/>
                 <w:shd w:val="clear" w:color="auto" w:fill="FFFFFF"/>
               </w:rPr>
-              <w:t>Microsoft</w:t>
-            </w:r>
-            <w:proofErr w:type="spellEnd"/>
-            <w:r>
-              <w:rPr>
-                <w:shd w:val="clear" w:color="auto" w:fill="FFFFFF"/>
-              </w:rPr>
-              <w:t xml:space="preserve"> </w:t>
-            </w:r>
-            <w:proofErr w:type="spellStart"/>
-            <w:r>
-              <w:rPr>
-                <w:shd w:val="clear" w:color="auto" w:fill="FFFFFF"/>
-              </w:rPr>
-              <w:t>Word</w:t>
-            </w:r>
-            <w:proofErr w:type="spellEnd"/>
-            <w:r>
-              <w:rPr>
-                <w:shd w:val="clear" w:color="auto" w:fill="FFFFFF"/>
-              </w:rPr>
-              <w:t xml:space="preserve"> 2013</w:t>
+              <w:t>Microsoft Word 2013</w:t>
             </w:r>
           </w:p>
         </w:tc>
@@ -1445,12 +1731,16 @@
           <w:p>
             <w:pPr>
               <w:rPr>
+                <w:rFonts w:ascii="Times New Roman" w:hAnsi="Times New Roman" w:cs="Times New Roman"/>
+                <w:sz w:val="24"/>
                 <w:shd w:val="clear" w:color="auto" w:fill="FFFFFF"/>
                 <w:lang w:val="en-US"/>
               </w:rPr>
             </w:pPr>
             <w:r>
               <w:rPr>
+                <w:rFonts w:ascii="Times New Roman" w:hAnsi="Times New Roman" w:cs="Times New Roman"/>
+                <w:sz w:val="24"/>
                 <w:shd w:val="clear" w:color="auto" w:fill="FFFFFF"/>
                 <w:lang w:val="en-US"/>
               </w:rPr>
@@ -1511,17 +1801,19 @@
           <w:p>
             <w:pPr>
               <w:rPr>
+                <w:rFonts w:ascii="Times New Roman" w:hAnsi="Times New Roman" w:cs="Times New Roman"/>
+                <w:sz w:val="24"/>
                 <w:shd w:val="clear" w:color="auto" w:fill="FFFFFF"/>
               </w:rPr>
             </w:pPr>
-            <w:proofErr w:type="spellStart"/>
-            <w:r>
-              <w:rPr>
+            <w:r>
+              <w:rPr>
+                <w:rFonts w:ascii="Times New Roman" w:hAnsi="Times New Roman" w:cs="Times New Roman"/>
+                <w:sz w:val="24"/>
                 <w:shd w:val="clear" w:color="auto" w:fill="FFFFFF"/>
               </w:rPr>
               <w:t>NinjaMock</w:t>
             </w:r>
-            <w:proofErr w:type="spellEnd"/>
           </w:p>
         </w:tc>
         <w:tc>
@@ -1536,23 +1828,13 @@
                 <w:szCs w:val="28"/>
               </w:rPr>
             </w:pPr>
-            <w:proofErr w:type="spellStart"/>
-            <w:r>
-              <w:rPr>
-                <w:rFonts w:ascii="Times New Roman" w:hAnsi="Times New Roman" w:cs="Times New Roman"/>
-                <w:sz w:val="24"/>
-                <w:szCs w:val="28"/>
-              </w:rPr>
-              <w:t>Прототипирование</w:t>
-            </w:r>
-            <w:proofErr w:type="spellEnd"/>
-            <w:r>
-              <w:rPr>
-                <w:rFonts w:ascii="Times New Roman" w:hAnsi="Times New Roman" w:cs="Times New Roman"/>
-                <w:sz w:val="24"/>
-                <w:szCs w:val="28"/>
-              </w:rPr>
-              <w:t xml:space="preserve"> интерфейсов</w:t>
+            <w:r>
+              <w:rPr>
+                <w:rFonts w:ascii="Times New Roman" w:hAnsi="Times New Roman" w:cs="Times New Roman"/>
+                <w:sz w:val="24"/>
+                <w:szCs w:val="28"/>
+              </w:rPr>
+              <w:t>Прототипирование интерфейсов</w:t>
             </w:r>
           </w:p>
         </w:tc>
@@ -1587,12 +1869,16 @@
           <w:p>
             <w:pPr>
               <w:rPr>
+                <w:rFonts w:ascii="Times New Roman" w:hAnsi="Times New Roman" w:cs="Times New Roman"/>
+                <w:sz w:val="24"/>
                 <w:shd w:val="clear" w:color="auto" w:fill="FFFFFF"/>
                 <w:lang w:val="en-US"/>
               </w:rPr>
             </w:pPr>
             <w:r>
               <w:rPr>
+                <w:rFonts w:ascii="Times New Roman" w:hAnsi="Times New Roman" w:cs="Times New Roman"/>
+                <w:sz w:val="24"/>
                 <w:shd w:val="clear" w:color="auto" w:fill="FFFFFF"/>
                 <w:lang w:val="en-US"/>
               </w:rPr>
@@ -1653,12 +1939,16 @@
           <w:p>
             <w:pPr>
               <w:rPr>
+                <w:rFonts w:ascii="Times New Roman" w:hAnsi="Times New Roman" w:cs="Times New Roman"/>
+                <w:sz w:val="24"/>
                 <w:shd w:val="clear" w:color="auto" w:fill="FFFFFF"/>
                 <w:lang w:val="en-US"/>
               </w:rPr>
             </w:pPr>
             <w:r>
               <w:rPr>
+                <w:rFonts w:ascii="Times New Roman" w:hAnsi="Times New Roman" w:cs="Times New Roman"/>
+                <w:sz w:val="24"/>
                 <w:shd w:val="clear" w:color="auto" w:fill="FFFFFF"/>
                 <w:lang w:val="en-US"/>
               </w:rPr>
@@ -1719,28 +2009,18 @@
           <w:p>
             <w:pPr>
               <w:rPr>
+                <w:rFonts w:ascii="Times New Roman" w:hAnsi="Times New Roman" w:cs="Times New Roman"/>
+                <w:sz w:val="24"/>
                 <w:shd w:val="clear" w:color="auto" w:fill="FFFFFF"/>
               </w:rPr>
             </w:pPr>
             <w:r>
               <w:rPr>
+                <w:rFonts w:ascii="Times New Roman" w:hAnsi="Times New Roman" w:cs="Times New Roman"/>
+                <w:sz w:val="24"/>
                 <w:shd w:val="clear" w:color="auto" w:fill="FFFFFF"/>
               </w:rPr>
-              <w:t xml:space="preserve">Microsoft </w:t>
-            </w:r>
-            <w:proofErr w:type="spellStart"/>
-            <w:r>
-              <w:rPr>
-                <w:shd w:val="clear" w:color="auto" w:fill="FFFFFF"/>
-              </w:rPr>
-              <w:t>Visio</w:t>
-            </w:r>
-            <w:proofErr w:type="spellEnd"/>
-            <w:r>
-              <w:rPr>
-                <w:shd w:val="clear" w:color="auto" w:fill="FFFFFF"/>
-              </w:rPr>
-              <w:t xml:space="preserve"> 2013</w:t>
+              <w:t>Microsoft Visio 2013</w:t>
             </w:r>
           </w:p>
         </w:tc>
@@ -1797,16 +2077,29 @@
           <w:p>
             <w:pPr>
               <w:rPr>
+                <w:rFonts w:ascii="Times New Roman" w:hAnsi="Times New Roman" w:cs="Times New Roman"/>
+                <w:sz w:val="24"/>
                 <w:shd w:val="clear" w:color="auto" w:fill="FFFFFF"/>
                 <w:lang w:val="en-US"/>
               </w:rPr>
             </w:pPr>
             <w:r>
               <w:rPr>
+                <w:rFonts w:ascii="Times New Roman" w:hAnsi="Times New Roman" w:cs="Times New Roman"/>
+                <w:sz w:val="24"/>
                 <w:shd w:val="clear" w:color="auto" w:fill="FFFFFF"/>
                 <w:lang w:val="en-US"/>
               </w:rPr>
-              <w:t>UMLStar</w:t>
+              <w:t>Star</w:t>
+            </w:r>
+            <w:r>
+              <w:rPr>
+                <w:rFonts w:ascii="Times New Roman" w:hAnsi="Times New Roman" w:cs="Times New Roman"/>
+                <w:sz w:val="24"/>
+                <w:shd w:val="clear" w:color="auto" w:fill="FFFFFF"/>
+                <w:lang w:val="en-US"/>
+              </w:rPr>
+              <w:t>UML</w:t>
             </w:r>
           </w:p>
         </w:tc>
@@ -1880,12 +2173,16 @@
           <w:p>
             <w:pPr>
               <w:rPr>
+                <w:rFonts w:ascii="Times New Roman" w:hAnsi="Times New Roman" w:cs="Times New Roman"/>
+                <w:sz w:val="24"/>
                 <w:shd w:val="clear" w:color="auto" w:fill="FFFFFF"/>
                 <w:lang w:val="en-US"/>
               </w:rPr>
             </w:pPr>
             <w:r>
               <w:rPr>
+                <w:rFonts w:ascii="Times New Roman" w:hAnsi="Times New Roman" w:cs="Times New Roman"/>
+                <w:sz w:val="24"/>
                 <w:shd w:val="clear" w:color="auto" w:fill="FFFFFF"/>
                 <w:lang w:val="en-US"/>
               </w:rPr>
@@ -1955,12 +2252,16 @@
           <w:p>
             <w:pPr>
               <w:rPr>
+                <w:rFonts w:ascii="Times New Roman" w:hAnsi="Times New Roman" w:cs="Times New Roman"/>
+                <w:sz w:val="24"/>
                 <w:shd w:val="clear" w:color="auto" w:fill="FFFFFF"/>
                 <w:lang w:val="en-US"/>
               </w:rPr>
             </w:pPr>
             <w:r>
               <w:rPr>
+                <w:rFonts w:ascii="Times New Roman" w:hAnsi="Times New Roman" w:cs="Times New Roman"/>
+                <w:sz w:val="24"/>
                 <w:shd w:val="clear" w:color="auto" w:fill="FFFFFF"/>
                 <w:lang w:val="en-US"/>
               </w:rPr>
@@ -2029,12 +2330,16 @@
           <w:p>
             <w:pPr>
               <w:rPr>
+                <w:rFonts w:ascii="Times New Roman" w:hAnsi="Times New Roman" w:cs="Times New Roman"/>
+                <w:sz w:val="24"/>
                 <w:shd w:val="clear" w:color="auto" w:fill="FFFFFF"/>
                 <w:lang w:val="en-US"/>
               </w:rPr>
             </w:pPr>
             <w:r>
               <w:rPr>
+                <w:rFonts w:ascii="Times New Roman" w:hAnsi="Times New Roman" w:cs="Times New Roman"/>
+                <w:sz w:val="24"/>
                 <w:shd w:val="clear" w:color="auto" w:fill="FFFFFF"/>
                 <w:lang w:val="en-US"/>
               </w:rPr>
@@ -2084,6 +2389,7 @@
                 <w:sz w:val="24"/>
                 <w:szCs w:val="28"/>
               </w:rPr>
+              <w:lastRenderedPageBreak/>
               <w:t>11</w:t>
             </w:r>
           </w:p>
@@ -2095,12 +2401,16 @@
           <w:p>
             <w:pPr>
               <w:rPr>
+                <w:rFonts w:ascii="Times New Roman" w:hAnsi="Times New Roman" w:cs="Times New Roman"/>
+                <w:sz w:val="24"/>
                 <w:shd w:val="clear" w:color="auto" w:fill="FFFFFF"/>
                 <w:lang w:val="en-US"/>
               </w:rPr>
             </w:pPr>
             <w:r>
               <w:rPr>
+                <w:rFonts w:ascii="Times New Roman" w:hAnsi="Times New Roman" w:cs="Times New Roman"/>
+                <w:sz w:val="24"/>
                 <w:shd w:val="clear" w:color="auto" w:fill="FFFFFF"/>
                 <w:lang w:val="en-US"/>
               </w:rPr>
@@ -2161,19 +2471,21 @@
           <w:p>
             <w:pPr>
               <w:rPr>
+                <w:rFonts w:ascii="Times New Roman" w:hAnsi="Times New Roman" w:cs="Times New Roman"/>
+                <w:sz w:val="24"/>
                 <w:shd w:val="clear" w:color="auto" w:fill="FFFFFF"/>
                 <w:lang w:val="en-US"/>
               </w:rPr>
             </w:pPr>
-            <w:proofErr w:type="spellStart"/>
-            <w:r>
-              <w:rPr>
+            <w:r>
+              <w:rPr>
+                <w:rFonts w:ascii="Times New Roman" w:hAnsi="Times New Roman" w:cs="Times New Roman"/>
+                <w:sz w:val="24"/>
                 <w:shd w:val="clear" w:color="auto" w:fill="FFFFFF"/>
                 <w:lang w:val="en-US"/>
               </w:rPr>
               <w:t>Git</w:t>
             </w:r>
-            <w:proofErr w:type="spellEnd"/>
           </w:p>
         </w:tc>
         <w:tc>
@@ -2229,12 +2541,16 @@
           <w:p>
             <w:pPr>
               <w:rPr>
+                <w:rFonts w:ascii="Times New Roman" w:hAnsi="Times New Roman" w:cs="Times New Roman"/>
+                <w:sz w:val="24"/>
                 <w:shd w:val="clear" w:color="auto" w:fill="FFFFFF"/>
                 <w:lang w:val="en-US"/>
               </w:rPr>
             </w:pPr>
             <w:r>
               <w:rPr>
+                <w:rFonts w:ascii="Times New Roman" w:hAnsi="Times New Roman" w:cs="Times New Roman"/>
+                <w:sz w:val="24"/>
                 <w:shd w:val="clear" w:color="auto" w:fill="FFFFFF"/>
                 <w:lang w:val="en-US"/>
               </w:rPr>
@@ -2295,12 +2611,16 @@
           <w:p>
             <w:pPr>
               <w:rPr>
+                <w:rFonts w:ascii="Times New Roman" w:hAnsi="Times New Roman" w:cs="Times New Roman"/>
+                <w:sz w:val="24"/>
                 <w:shd w:val="clear" w:color="auto" w:fill="FFFFFF"/>
                 <w:lang w:val="en-US"/>
               </w:rPr>
             </w:pPr>
             <w:r>
               <w:rPr>
+                <w:rFonts w:ascii="Times New Roman" w:hAnsi="Times New Roman" w:cs="Times New Roman"/>
+                <w:sz w:val="24"/>
                 <w:shd w:val="clear" w:color="auto" w:fill="FFFFFF"/>
                 <w:lang w:val="en-US"/>
               </w:rPr>
@@ -2331,7 +2651,95 @@
           </w:p>
         </w:tc>
       </w:tr>
+      <w:tr>
+        <w:tc>
+          <w:tcPr>
+            <w:tcW w:w="1084" w:type="dxa"/>
+          </w:tcPr>
+          <w:p>
+            <w:pPr>
+              <w:rPr>
+                <w:rFonts w:ascii="Times New Roman" w:hAnsi="Times New Roman" w:cs="Times New Roman"/>
+                <w:sz w:val="24"/>
+                <w:szCs w:val="28"/>
+              </w:rPr>
+            </w:pPr>
+            <w:r>
+              <w:rPr>
+                <w:rFonts w:ascii="Times New Roman" w:hAnsi="Times New Roman" w:cs="Times New Roman"/>
+                <w:sz w:val="24"/>
+                <w:szCs w:val="28"/>
+              </w:rPr>
+              <w:t>15</w:t>
+            </w:r>
+          </w:p>
+        </w:tc>
+        <w:tc>
+          <w:tcPr>
+            <w:tcW w:w="3087" w:type="dxa"/>
+          </w:tcPr>
+          <w:p>
+            <w:pPr>
+              <w:rPr>
+                <w:rFonts w:ascii="Times New Roman" w:hAnsi="Times New Roman" w:cs="Times New Roman"/>
+                <w:sz w:val="24"/>
+                <w:shd w:val="clear" w:color="auto" w:fill="FFFFFF"/>
+                <w:lang w:val="en-US"/>
+              </w:rPr>
+            </w:pPr>
+            <w:r>
+              <w:rPr>
+                <w:rFonts w:ascii="Times New Roman" w:hAnsi="Times New Roman" w:cs="Times New Roman"/>
+                <w:sz w:val="24"/>
+                <w:shd w:val="clear" w:color="auto" w:fill="FFFFFF"/>
+                <w:lang w:val="en-US"/>
+              </w:rPr>
+              <w:t>TeamViewer</w:t>
+            </w:r>
+          </w:p>
+        </w:tc>
+        <w:tc>
+          <w:tcPr>
+            <w:tcW w:w="4814" w:type="dxa"/>
+          </w:tcPr>
+          <w:p>
+            <w:pPr>
+              <w:rPr>
+                <w:rFonts w:ascii="Times New Roman" w:hAnsi="Times New Roman" w:cs="Times New Roman"/>
+                <w:sz w:val="24"/>
+                <w:szCs w:val="28"/>
+              </w:rPr>
+            </w:pPr>
+            <w:r>
+              <w:rPr>
+                <w:rFonts w:ascii="Times New Roman" w:hAnsi="Times New Roman" w:cs="Times New Roman"/>
+                <w:sz w:val="24"/>
+                <w:szCs w:val="28"/>
+              </w:rPr>
+              <w:t xml:space="preserve">Совместное выполнение </w:t>
+            </w:r>
+            <w:r>
+              <w:rPr>
+                <w:rFonts w:ascii="Times New Roman" w:hAnsi="Times New Roman" w:cs="Times New Roman"/>
+                <w:sz w:val="24"/>
+                <w:szCs w:val="28"/>
+              </w:rPr>
+              <w:t>задач</w:t>
+            </w:r>
+          </w:p>
+        </w:tc>
+      </w:tr>
     </w:tbl>
+    <w:p>
+      <w:pPr>
+        <w:ind w:left="360"/>
+        <w:rPr>
+          <w:rFonts w:ascii="Times New Roman" w:hAnsi="Times New Roman" w:cs="Times New Roman"/>
+          <w:sz w:val="24"/>
+          <w:szCs w:val="28"/>
+        </w:rPr>
+      </w:pPr>
+    </w:p>
     <w:p>
       <w:pPr>
         <w:ind w:left="360"/>
@@ -2402,7 +2810,23 @@
           <w:sz w:val="24"/>
           <w:szCs w:val="28"/>
         </w:rPr>
-        <w:t>Для реализации полноценного завершенного витка необходимо пройти следующие этапы:</w:t>
+        <w:t xml:space="preserve">Для реализации </w:t>
+      </w:r>
+      <w:r>
+        <w:rPr>
+          <w:rFonts w:ascii="Times New Roman" w:hAnsi="Times New Roman" w:cs="Times New Roman"/>
+          <w:sz w:val="24"/>
+          <w:szCs w:val="28"/>
+        </w:rPr>
+        <w:t xml:space="preserve">всех поставленных задач </w:t>
+      </w:r>
+      <w:r>
+        <w:rPr>
+          <w:rFonts w:ascii="Times New Roman" w:hAnsi="Times New Roman" w:cs="Times New Roman"/>
+          <w:sz w:val="24"/>
+          <w:szCs w:val="28"/>
+        </w:rPr>
+        <w:t>витка необходимо пройти следующие этапы:</w:t>
       </w:r>
     </w:p>
     <w:p>
@@ -2425,8 +2849,23 @@
           <w:sz w:val="24"/>
           <w:szCs w:val="28"/>
         </w:rPr>
-        <w:lastRenderedPageBreak/>
-        <w:t xml:space="preserve">Анализ и модификация требований. Включает в себя анализ предметной области, создание первичных требований для витка, </w:t>
+        <w:t xml:space="preserve">Анализ и модификация требований. Включает в себя анализ предметной области, создание первичных требований </w:t>
+      </w:r>
+      <w:r>
+        <w:rPr>
+          <w:rFonts w:ascii="Times New Roman" w:hAnsi="Times New Roman" w:cs="Times New Roman"/>
+          <w:sz w:val="24"/>
+          <w:szCs w:val="28"/>
+        </w:rPr>
+        <w:t>на виток</w:t>
+      </w:r>
+      <w:r>
+        <w:rPr>
+          <w:rFonts w:ascii="Times New Roman" w:hAnsi="Times New Roman" w:cs="Times New Roman"/>
+          <w:sz w:val="24"/>
+          <w:szCs w:val="28"/>
+        </w:rPr>
+        <w:t xml:space="preserve">, </w:t>
       </w:r>
       <w:r>
         <w:rPr>
@@ -2552,7 +2991,63 @@
           <w:sz w:val="24"/>
           <w:szCs w:val="28"/>
         </w:rPr>
-        <w:t xml:space="preserve">Наполнение Базы Данных. </w:t>
+        <w:t>Реализация и н</w:t>
+      </w:r>
+      <w:r>
+        <w:rPr>
+          <w:rFonts w:ascii="Times New Roman" w:hAnsi="Times New Roman" w:cs="Times New Roman"/>
+          <w:sz w:val="24"/>
+          <w:szCs w:val="28"/>
+        </w:rPr>
+        <w:t xml:space="preserve">аполнение Базы Данных. </w:t>
+      </w:r>
+      <w:r>
+        <w:rPr>
+          <w:rFonts w:ascii="Times New Roman" w:hAnsi="Times New Roman" w:cs="Times New Roman"/>
+          <w:sz w:val="24"/>
+          <w:szCs w:val="28"/>
+        </w:rPr>
+        <w:t>Включает в се</w:t>
+      </w:r>
+      <w:r>
+        <w:rPr>
+          <w:rFonts w:ascii="Times New Roman" w:hAnsi="Times New Roman" w:cs="Times New Roman"/>
+          <w:sz w:val="24"/>
+          <w:szCs w:val="28"/>
+        </w:rPr>
+        <w:t>бя создание</w:t>
+      </w:r>
+      <w:r>
+        <w:rPr>
+          <w:rFonts w:ascii="Times New Roman" w:hAnsi="Times New Roman" w:cs="Times New Roman"/>
+          <w:sz w:val="24"/>
+          <w:szCs w:val="28"/>
+        </w:rPr>
+        <w:t xml:space="preserve">, редактирование и удаление </w:t>
+      </w:r>
+      <w:r>
+        <w:rPr>
+          <w:rFonts w:ascii="Times New Roman" w:hAnsi="Times New Roman" w:cs="Times New Roman"/>
+          <w:sz w:val="24"/>
+          <w:szCs w:val="28"/>
+        </w:rPr>
+        <w:t>таблиц</w:t>
+      </w:r>
+      <w:r>
+        <w:rPr>
+          <w:rFonts w:ascii="Times New Roman" w:hAnsi="Times New Roman" w:cs="Times New Roman"/>
+          <w:sz w:val="24"/>
+          <w:szCs w:val="28"/>
+        </w:rPr>
+        <w:t xml:space="preserve"> и связей</w:t>
+      </w:r>
+      <w:r>
+        <w:rPr>
+          <w:rFonts w:ascii="Times New Roman" w:hAnsi="Times New Roman" w:cs="Times New Roman"/>
+          <w:sz w:val="24"/>
+          <w:szCs w:val="28"/>
+        </w:rPr>
+        <w:t>, занесение данных.</w:t>
       </w:r>
     </w:p>
     <w:p>
@@ -2575,7 +3070,15 @@
           <w:sz w:val="24"/>
           <w:szCs w:val="28"/>
         </w:rPr>
-        <w:t xml:space="preserve"> Разработка. Включает в себя реализацию всех функций системы, указанных в документации.</w:t>
+        <w:t>Программная реализация</w:t>
+      </w:r>
+      <w:r>
+        <w:rPr>
+          <w:rFonts w:ascii="Times New Roman" w:hAnsi="Times New Roman" w:cs="Times New Roman"/>
+          <w:sz w:val="24"/>
+          <w:szCs w:val="28"/>
+        </w:rPr>
+        <w:t>. Включает в себя реализацию всех функций системы, указанных в документации.</w:t>
       </w:r>
     </w:p>
     <w:p>
@@ -2853,7 +3356,32 @@
           <w:sz w:val="24"/>
           <w:szCs w:val="28"/>
         </w:rPr>
-        <w:t xml:space="preserve">Лейблы представляют из себя цветную пиктограмму, причем каждый цвет соответствует определенному состоянию задания: </w:t>
+        <w:lastRenderedPageBreak/>
+        <w:t>Лей</w:t>
+      </w:r>
+      <w:r>
+        <w:rPr>
+          <w:rFonts w:ascii="Times New Roman" w:hAnsi="Times New Roman" w:cs="Times New Roman"/>
+          <w:sz w:val="24"/>
+          <w:szCs w:val="28"/>
+        </w:rPr>
+        <w:t>б</w:t>
+      </w:r>
+      <w:r>
+        <w:rPr>
+          <w:rFonts w:ascii="Times New Roman" w:hAnsi="Times New Roman" w:cs="Times New Roman"/>
+          <w:sz w:val="24"/>
+          <w:szCs w:val="28"/>
+        </w:rPr>
+        <w:t>лы представляют из себя цветной знак</w:t>
+      </w:r>
+      <w:r>
+        <w:rPr>
+          <w:rFonts w:ascii="Times New Roman" w:hAnsi="Times New Roman" w:cs="Times New Roman"/>
+          <w:sz w:val="24"/>
+          <w:szCs w:val="28"/>
+        </w:rPr>
+        <w:t xml:space="preserve">, причем каждый цвет соответствует определенному состоянию задания: </w:t>
       </w:r>
     </w:p>
     <w:p>
@@ -2884,7 +3412,23 @@
           <w:sz w:val="24"/>
           <w:szCs w:val="28"/>
         </w:rPr>
-        <w:t xml:space="preserve"> представил задание, однако </w:t>
+        <w:t xml:space="preserve"> пред</w:t>
+      </w:r>
+      <w:r>
+        <w:rPr>
+          <w:rFonts w:ascii="Times New Roman" w:hAnsi="Times New Roman" w:cs="Times New Roman"/>
+          <w:sz w:val="24"/>
+          <w:szCs w:val="28"/>
+        </w:rPr>
+        <w:t>о</w:t>
+      </w:r>
+      <w:r>
+        <w:rPr>
+          <w:rFonts w:ascii="Times New Roman" w:hAnsi="Times New Roman" w:cs="Times New Roman"/>
+          <w:sz w:val="24"/>
+          <w:szCs w:val="28"/>
+        </w:rPr>
+        <w:t xml:space="preserve">ставил задание, однако </w:t>
       </w:r>
       <w:r>
         <w:rPr>
@@ -3076,7 +3620,23 @@
           <w:sz w:val="24"/>
           <w:szCs w:val="28"/>
         </w:rPr>
-        <w:t xml:space="preserve">сообщениями по поводу </w:t>
+        <w:t xml:space="preserve">сообщениями </w:t>
+      </w:r>
+      <w:r>
+        <w:rPr>
+          <w:rFonts w:ascii="Times New Roman" w:hAnsi="Times New Roman" w:cs="Times New Roman"/>
+          <w:sz w:val="24"/>
+          <w:szCs w:val="28"/>
+        </w:rPr>
+        <w:t xml:space="preserve">и документами </w:t>
+      </w:r>
+      <w:r>
+        <w:rPr>
+          <w:rFonts w:ascii="Times New Roman" w:hAnsi="Times New Roman" w:cs="Times New Roman"/>
+          <w:sz w:val="24"/>
+          <w:szCs w:val="28"/>
+        </w:rPr>
+        <w:t xml:space="preserve">по поводу </w:t>
       </w:r>
       <w:r>
         <w:rPr>
@@ -3152,7 +3712,6 @@
           <w:sz w:val="24"/>
           <w:szCs w:val="28"/>
         </w:rPr>
-        <w:lastRenderedPageBreak/>
         <w:t xml:space="preserve">Для контроля управления версиями </w:t>
       </w:r>
       <w:r>
@@ -3161,25 +3720,7 @@
           <w:sz w:val="24"/>
           <w:szCs w:val="28"/>
         </w:rPr>
-        <w:t xml:space="preserve">документации существует </w:t>
-      </w:r>
-      <w:proofErr w:type="spellStart"/>
-      <w:r>
-        <w:rPr>
-          <w:rFonts w:ascii="Times New Roman" w:hAnsi="Times New Roman" w:cs="Times New Roman"/>
-          <w:sz w:val="24"/>
-          <w:szCs w:val="28"/>
-        </w:rPr>
-        <w:t>репозиторий</w:t>
-      </w:r>
-      <w:proofErr w:type="spellEnd"/>
-      <w:r>
-        <w:rPr>
-          <w:rFonts w:ascii="Times New Roman" w:hAnsi="Times New Roman" w:cs="Times New Roman"/>
-          <w:sz w:val="24"/>
-          <w:szCs w:val="28"/>
-        </w:rPr>
-        <w:t xml:space="preserve"> </w:t>
+        <w:t xml:space="preserve">документации существует репозиторий </w:t>
       </w:r>
       <w:hyperlink r:id="rId6" w:history="1">
         <w:r>
@@ -3198,25 +3739,7 @@
           <w:sz w:val="24"/>
           <w:szCs w:val="28"/>
         </w:rPr>
-        <w:t xml:space="preserve">. В нем содержатся все документы, созданные в процессе разработки. В корне </w:t>
-      </w:r>
-      <w:proofErr w:type="spellStart"/>
-      <w:r>
-        <w:rPr>
-          <w:rFonts w:ascii="Times New Roman" w:hAnsi="Times New Roman" w:cs="Times New Roman"/>
-          <w:sz w:val="24"/>
-          <w:szCs w:val="28"/>
-        </w:rPr>
-        <w:t>репозитория</w:t>
-      </w:r>
-      <w:proofErr w:type="spellEnd"/>
-      <w:r>
-        <w:rPr>
-          <w:rFonts w:ascii="Times New Roman" w:hAnsi="Times New Roman" w:cs="Times New Roman"/>
-          <w:sz w:val="24"/>
-          <w:szCs w:val="28"/>
-        </w:rPr>
-        <w:t xml:space="preserve"> содержатся общие документы:</w:t>
+        <w:t>. В нем содержатся все документы, созданные в процессе разработки. В корне репозитория содержатся общие документы:</w:t>
       </w:r>
     </w:p>
     <w:p>
@@ -3310,7 +3833,6 @@
           <w:szCs w:val="28"/>
         </w:rPr>
       </w:pPr>
-      <w:proofErr w:type="gramStart"/>
       <w:r>
         <w:rPr>
           <w:rFonts w:ascii="Times New Roman" w:hAnsi="Times New Roman" w:cs="Times New Roman"/>
@@ -3320,7 +3842,6 @@
         </w:rPr>
         <w:t>readme</w:t>
       </w:r>
-      <w:proofErr w:type="gramEnd"/>
       <w:r>
         <w:rPr>
           <w:rFonts w:ascii="Times New Roman" w:hAnsi="Times New Roman" w:cs="Times New Roman"/>
@@ -3363,25 +3884,7 @@
           <w:sz w:val="24"/>
           <w:szCs w:val="28"/>
         </w:rPr>
-        <w:t xml:space="preserve">Также в </w:t>
-      </w:r>
-      <w:proofErr w:type="spellStart"/>
-      <w:r>
-        <w:rPr>
-          <w:rFonts w:ascii="Times New Roman" w:hAnsi="Times New Roman" w:cs="Times New Roman"/>
-          <w:sz w:val="24"/>
-          <w:szCs w:val="28"/>
-        </w:rPr>
-        <w:t>репозитории</w:t>
-      </w:r>
-      <w:proofErr w:type="spellEnd"/>
-      <w:r>
-        <w:rPr>
-          <w:rFonts w:ascii="Times New Roman" w:hAnsi="Times New Roman" w:cs="Times New Roman"/>
-          <w:sz w:val="24"/>
-          <w:szCs w:val="28"/>
-        </w:rPr>
-        <w:t xml:space="preserve"> содержатся директории, соответствующие неделям разработки проекта. В каждой директории содержатся документы, созданные или модифицированные в рамках данной недели.</w:t>
+        <w:t>Также в репозитории содержатся директории, соответствующие неделям разработки проекта. В каждой директории содержатся документы, созданные или модифицированные в рамках данной недели.</w:t>
       </w:r>
     </w:p>
     <w:p>
@@ -3400,25 +3903,7 @@
           <w:sz w:val="24"/>
           <w:szCs w:val="28"/>
         </w:rPr>
-        <w:t xml:space="preserve">Для контроля управления версиями реализации приложения существует </w:t>
-      </w:r>
-      <w:proofErr w:type="spellStart"/>
-      <w:r>
-        <w:rPr>
-          <w:rFonts w:ascii="Times New Roman" w:hAnsi="Times New Roman" w:cs="Times New Roman"/>
-          <w:sz w:val="24"/>
-          <w:szCs w:val="28"/>
-        </w:rPr>
-        <w:t>репозиторий</w:t>
-      </w:r>
-      <w:proofErr w:type="spellEnd"/>
-      <w:r>
-        <w:rPr>
-          <w:rFonts w:ascii="Times New Roman" w:hAnsi="Times New Roman" w:cs="Times New Roman"/>
-          <w:sz w:val="24"/>
-          <w:szCs w:val="28"/>
-        </w:rPr>
-        <w:t xml:space="preserve"> </w:t>
+        <w:t xml:space="preserve">Для контроля управления версиями реализации приложения существует репозиторий </w:t>
       </w:r>
       <w:hyperlink r:id="rId7" w:history="1">
         <w:r>
@@ -3437,25 +3922,7 @@
           <w:sz w:val="24"/>
           <w:szCs w:val="28"/>
         </w:rPr>
-        <w:t xml:space="preserve">, структура которого соответствует паттерну используемого </w:t>
-      </w:r>
-      <w:proofErr w:type="spellStart"/>
-      <w:r>
-        <w:rPr>
-          <w:rFonts w:ascii="Times New Roman" w:hAnsi="Times New Roman" w:cs="Times New Roman"/>
-          <w:sz w:val="24"/>
-          <w:szCs w:val="28"/>
-        </w:rPr>
-        <w:t>фреймворка</w:t>
-      </w:r>
-      <w:proofErr w:type="spellEnd"/>
-      <w:r>
-        <w:rPr>
-          <w:rFonts w:ascii="Times New Roman" w:hAnsi="Times New Roman" w:cs="Times New Roman"/>
-          <w:sz w:val="24"/>
-          <w:szCs w:val="28"/>
-        </w:rPr>
-        <w:t xml:space="preserve"> </w:t>
+        <w:t xml:space="preserve">, структура которого соответствует паттерну используемого фреймворка </w:t>
       </w:r>
       <w:r>
         <w:rPr>
@@ -3636,13 +4103,24 @@
       <w:r>
         <w:rPr>
           <w:noProof/>
+          <w:sz w:val="16"/>
+          <w:szCs w:val="16"/>
           <w:lang w:eastAsia="ru-RU"/>
         </w:rPr>
+        <w:lastRenderedPageBreak/>
         <w:drawing>
-          <wp:inline distT="0" distB="0" distL="0" distR="0" wp14:anchorId="66798484" wp14:editId="5EDDB9E8">
-            <wp:extent cx="4572000" cy="3390900"/>
+          <wp:anchor distT="0" distB="0" distL="114300" distR="114300" simplePos="0" relativeHeight="251658240" behindDoc="1" locked="0" layoutInCell="1" allowOverlap="1" wp14:anchorId="611C1742" wp14:editId="77B15276">
+            <wp:simplePos x="0" y="0"/>
+            <wp:positionH relativeFrom="margin">
+              <wp:align>left</wp:align>
+            </wp:positionH>
+            <wp:positionV relativeFrom="paragraph">
+              <wp:posOffset>3810</wp:posOffset>
+            </wp:positionV>
+            <wp:extent cx="2900045" cy="4695825"/>
             <wp:effectExtent l="0" t="0" r="0" b="0"/>
-            <wp:docPr id="1" name="Рисунок 1"/>
+            <wp:wrapTopAndBottom/>
+            <wp:docPr id="2" name="Рисунок 2"/>
             <wp:cNvGraphicFramePr>
               <a:graphicFrameLocks xmlns:a="http://schemas.openxmlformats.org/drawingml/2006/main" noChangeAspect="1"/>
             </wp:cNvGraphicFramePr>
@@ -3650,11 +4128,17 @@
               <a:graphicData uri="http://schemas.openxmlformats.org/drawingml/2006/picture">
                 <pic:pic xmlns:pic="http://schemas.openxmlformats.org/drawingml/2006/picture">
                   <pic:nvPicPr>
-                    <pic:cNvPr id="1" name=""/>
+                    <pic:cNvPr id="2" name="task week cycle.png"/>
                     <pic:cNvPicPr/>
                   </pic:nvPicPr>
                   <pic:blipFill>
-                    <a:blip r:embed="rId8"/>
+                    <a:blip r:embed="rId8" cstate="print">
+                      <a:extLst>
+                        <a:ext uri="{28A0092B-C50C-407E-A947-70E740481C1C}">
+                          <a14:useLocalDpi xmlns:a14="http://schemas.microsoft.com/office/drawing/2010/main" val="0"/>
+                        </a:ext>
+                      </a:extLst>
+                    </a:blip>
                     <a:stretch>
                       <a:fillRect/>
                     </a:stretch>
@@ -3662,7 +4146,7 @@
                   <pic:spPr>
                     <a:xfrm>
                       <a:off x="0" y="0"/>
-                      <a:ext cx="4572000" cy="3390900"/>
+                      <a:ext cx="2904667" cy="4703031"/>
                     </a:xfrm>
                     <a:prstGeom prst="rect">
                       <a:avLst/>
@@ -3671,9 +4155,17 @@
                 </pic:pic>
               </a:graphicData>
             </a:graphic>
-          </wp:inline>
+            <wp14:sizeRelH relativeFrom="page">
+              <wp14:pctWidth>0</wp14:pctWidth>
+            </wp14:sizeRelH>
+            <wp14:sizeRelV relativeFrom="page">
+              <wp14:pctHeight>0</wp14:pctHeight>
+            </wp14:sizeRelV>
+          </wp:anchor>
         </w:drawing>
       </w:r>
+      <w:bookmarkStart w:id="0" w:name="_GoBack"/>
+      <w:bookmarkEnd w:id="0"/>
     </w:p>
     <w:p>
       <w:pPr>
@@ -3686,18 +4178,65 @@
         </w:rPr>
       </w:pPr>
       <w:r>
+        <w:rPr>
+          <w:rFonts w:ascii="Times New Roman" w:hAnsi="Times New Roman" w:cs="Times New Roman"/>
+          <w:sz w:val="24"/>
+          <w:szCs w:val="24"/>
+        </w:rPr>
         <w:t xml:space="preserve">Рис. </w:t>
       </w:r>
-      <w:fldSimple w:instr=" SEQ Рисунок \* ARABIC ">
-        <w:r>
-          <w:rPr>
-            <w:noProof/>
-          </w:rPr>
-          <w:t>1</w:t>
-        </w:r>
-      </w:fldSimple>
-      <w:r>
-        <w:t xml:space="preserve">.  </w:t>
+      <w:r>
+        <w:rPr>
+          <w:rFonts w:ascii="Times New Roman" w:hAnsi="Times New Roman" w:cs="Times New Roman"/>
+          <w:sz w:val="24"/>
+          <w:szCs w:val="24"/>
+        </w:rPr>
+        <w:fldChar w:fldCharType="begin"/>
+      </w:r>
+      <w:r>
+        <w:rPr>
+          <w:rFonts w:ascii="Times New Roman" w:hAnsi="Times New Roman" w:cs="Times New Roman"/>
+          <w:sz w:val="24"/>
+          <w:szCs w:val="24"/>
+        </w:rPr>
+        <w:instrText xml:space="preserve"> SEQ Рисунок \* ARABIC </w:instrText>
+      </w:r>
+      <w:r>
+        <w:rPr>
+          <w:rFonts w:ascii="Times New Roman" w:hAnsi="Times New Roman" w:cs="Times New Roman"/>
+          <w:sz w:val="24"/>
+          <w:szCs w:val="24"/>
+        </w:rPr>
+        <w:fldChar w:fldCharType="separate"/>
+      </w:r>
+      <w:r>
+        <w:rPr>
+          <w:rFonts w:ascii="Times New Roman" w:hAnsi="Times New Roman" w:cs="Times New Roman"/>
+          <w:noProof/>
+          <w:sz w:val="24"/>
+          <w:szCs w:val="24"/>
+        </w:rPr>
+        <w:t>1</w:t>
+      </w:r>
+      <w:r>
+        <w:rPr>
+          <w:rFonts w:ascii="Times New Roman" w:hAnsi="Times New Roman" w:cs="Times New Roman"/>
+          <w:noProof/>
+          <w:sz w:val="24"/>
+          <w:szCs w:val="24"/>
+        </w:rPr>
+        <w:fldChar w:fldCharType="end"/>
+      </w:r>
+      <w:r>
+        <w:rPr>
+          <w:rFonts w:ascii="Times New Roman" w:hAnsi="Times New Roman" w:cs="Times New Roman"/>
+          <w:sz w:val="24"/>
+          <w:szCs w:val="24"/>
+        </w:rPr>
+        <w:t>.</w:t>
+      </w:r>
+      <w:r>
+        <w:t xml:space="preserve">  </w:t>
       </w:r>
       <w:r>
         <w:rPr>
@@ -3708,6 +4247,7 @@
         <w:t>Процесс изменения состояний задания</w:t>
       </w:r>
     </w:p>
+    <w:p/>
     <w:p>
       <w:pPr>
         <w:pStyle w:val="a3"/>
@@ -3727,7 +4267,6 @@
           <w:sz w:val="28"/>
           <w:szCs w:val="28"/>
         </w:rPr>
-        <w:lastRenderedPageBreak/>
         <w:t>Анализ результатов завершенного витка</w:t>
       </w:r>
     </w:p>
@@ -3799,23 +4338,13 @@
           <w:szCs w:val="28"/>
         </w:rPr>
       </w:pPr>
-      <w:proofErr w:type="spellStart"/>
       <w:r>
         <w:rPr>
           <w:rFonts w:ascii="Times New Roman" w:hAnsi="Times New Roman" w:cs="Times New Roman"/>
           <w:sz w:val="28"/>
           <w:szCs w:val="28"/>
         </w:rPr>
-        <w:t>Внутрикомандное</w:t>
-      </w:r>
-      <w:proofErr w:type="spellEnd"/>
-      <w:r>
-        <w:rPr>
-          <w:rFonts w:ascii="Times New Roman" w:hAnsi="Times New Roman" w:cs="Times New Roman"/>
-          <w:sz w:val="28"/>
-          <w:szCs w:val="28"/>
-        </w:rPr>
-        <w:t xml:space="preserve"> взаимодей</w:t>
+        <w:t>Внутрикомандное взаимодей</w:t>
       </w:r>
       <w:r>
         <w:rPr>
@@ -3952,6 +4481,30 @@
           <w:rFonts w:ascii="Times New Roman" w:hAnsi="Times New Roman" w:cs="Times New Roman"/>
           <w:sz w:val="24"/>
           <w:szCs w:val="28"/>
+          <w:lang w:val="en-US"/>
+        </w:rPr>
+        <w:t>TeamViewer,</w:t>
+      </w:r>
+    </w:p>
+    <w:p>
+      <w:pPr>
+        <w:pStyle w:val="a3"/>
+        <w:numPr>
+          <w:ilvl w:val="0"/>
+          <w:numId w:val="10"/>
+        </w:numPr>
+        <w:jc w:val="both"/>
+        <w:rPr>
+          <w:rFonts w:ascii="Times New Roman" w:hAnsi="Times New Roman" w:cs="Times New Roman"/>
+          <w:sz w:val="24"/>
+          <w:szCs w:val="28"/>
+        </w:rPr>
+      </w:pPr>
+      <w:r>
+        <w:rPr>
+          <w:rFonts w:ascii="Times New Roman" w:hAnsi="Times New Roman" w:cs="Times New Roman"/>
+          <w:sz w:val="24"/>
+          <w:szCs w:val="28"/>
         </w:rPr>
         <w:t>командные собрания.</w:t>
       </w:r>
@@ -3959,9 +4512,10 @@
     <w:p>
       <w:pPr>
         <w:pStyle w:val="a3"/>
-        <w:rPr>
-          <w:rFonts w:ascii="Times New Roman" w:hAnsi="Times New Roman" w:cs="Times New Roman"/>
-          <w:sz w:val="28"/>
+        <w:jc w:val="both"/>
+        <w:rPr>
+          <w:rFonts w:ascii="Times New Roman" w:hAnsi="Times New Roman" w:cs="Times New Roman"/>
+          <w:sz w:val="24"/>
           <w:szCs w:val="28"/>
         </w:rPr>
       </w:pPr>
@@ -5627,6 +6181,104 @@
       <w:szCs w:val="18"/>
     </w:rPr>
   </w:style>
+  <w:style w:type="character" w:styleId="a7">
+    <w:name w:val="annotation reference"/>
+    <w:basedOn w:val="a0"/>
+    <w:uiPriority w:val="99"/>
+    <w:semiHidden/>
+    <w:unhideWhenUsed/>
+    <w:rsid w:val="00BA05FF"/>
+    <w:rPr>
+      <w:sz w:val="16"/>
+      <w:szCs w:val="16"/>
+    </w:rPr>
+  </w:style>
+  <w:style w:type="paragraph" w:styleId="a8">
+    <w:name w:val="annotation text"/>
+    <w:basedOn w:val="a"/>
+    <w:link w:val="a9"/>
+    <w:uiPriority w:val="99"/>
+    <w:semiHidden/>
+    <w:unhideWhenUsed/>
+    <w:rsid w:val="00BA05FF"/>
+    <w:pPr>
+      <w:spacing w:line="240" w:lineRule="auto"/>
+    </w:pPr>
+    <w:rPr>
+      <w:sz w:val="20"/>
+      <w:szCs w:val="20"/>
+    </w:rPr>
+  </w:style>
+  <w:style w:type="character" w:customStyle="1" w:styleId="a9">
+    <w:name w:val="Текст примечания Знак"/>
+    <w:basedOn w:val="a0"/>
+    <w:link w:val="a8"/>
+    <w:uiPriority w:val="99"/>
+    <w:semiHidden/>
+    <w:rsid w:val="00BA05FF"/>
+    <w:rPr>
+      <w:sz w:val="20"/>
+      <w:szCs w:val="20"/>
+    </w:rPr>
+  </w:style>
+  <w:style w:type="paragraph" w:styleId="aa">
+    <w:name w:val="annotation subject"/>
+    <w:basedOn w:val="a8"/>
+    <w:next w:val="a8"/>
+    <w:link w:val="ab"/>
+    <w:uiPriority w:val="99"/>
+    <w:semiHidden/>
+    <w:unhideWhenUsed/>
+    <w:rsid w:val="00BA05FF"/>
+    <w:rPr>
+      <w:b/>
+      <w:bCs/>
+    </w:rPr>
+  </w:style>
+  <w:style w:type="character" w:customStyle="1" w:styleId="ab">
+    <w:name w:val="Тема примечания Знак"/>
+    <w:basedOn w:val="a9"/>
+    <w:link w:val="aa"/>
+    <w:uiPriority w:val="99"/>
+    <w:semiHidden/>
+    <w:rsid w:val="00BA05FF"/>
+    <w:rPr>
+      <w:b/>
+      <w:bCs/>
+      <w:sz w:val="20"/>
+      <w:szCs w:val="20"/>
+    </w:rPr>
+  </w:style>
+  <w:style w:type="paragraph" w:styleId="ac">
+    <w:name w:val="Balloon Text"/>
+    <w:basedOn w:val="a"/>
+    <w:link w:val="ad"/>
+    <w:uiPriority w:val="99"/>
+    <w:semiHidden/>
+    <w:unhideWhenUsed/>
+    <w:rsid w:val="00BA05FF"/>
+    <w:pPr>
+      <w:spacing w:after="0" w:line="240" w:lineRule="auto"/>
+    </w:pPr>
+    <w:rPr>
+      <w:rFonts w:ascii="Segoe UI" w:hAnsi="Segoe UI" w:cs="Segoe UI"/>
+      <w:sz w:val="18"/>
+      <w:szCs w:val="18"/>
+    </w:rPr>
+  </w:style>
+  <w:style w:type="character" w:customStyle="1" w:styleId="ad">
+    <w:name w:val="Текст выноски Знак"/>
+    <w:basedOn w:val="a0"/>
+    <w:link w:val="ac"/>
+    <w:uiPriority w:val="99"/>
+    <w:semiHidden/>
+    <w:rsid w:val="00BA05FF"/>
+    <w:rPr>
+      <w:rFonts w:ascii="Segoe UI" w:hAnsi="Segoe UI" w:cs="Segoe UI"/>
+      <w:sz w:val="18"/>
+      <w:szCs w:val="18"/>
+    </w:rPr>
+  </w:style>
 </w:styles>
 </file>
 
@@ -5896,7 +6548,7 @@
 </file>
 
 <file path=customXml/itemProps1.xml><?xml version="1.0" encoding="utf-8"?>
-<ds:datastoreItem xmlns:ds="http://schemas.openxmlformats.org/officeDocument/2006/customXml" ds:itemID="{DD00D789-205B-4156-AE81-1654F3643577}">
+<ds:datastoreItem xmlns:ds="http://schemas.openxmlformats.org/officeDocument/2006/customXml" ds:itemID="{3B998C18-A65C-41CD-A524-6B31923197ED}">
   <ds:schemaRefs>
     <ds:schemaRef ds:uri="http://schemas.openxmlformats.org/officeDocument/2006/bibliography"/>
   </ds:schemaRefs>

</xml_diff>